<commit_message>
minor update to poster layout
see summary
</commit_message>
<xml_diff>
--- a/Documentations/Group8_SRS.docx
+++ b/Documentations/Group8_SRS.docx
@@ -280,6 +280,7 @@
         <w:rPr>
           <w:rFonts w:eastAsiaTheme="minorHAnsi" w:cs="Times New Roman"/>
           <w:b w:val="0"/>
+          <w:sz w:val="24"/>
           <w:szCs w:val="24"/>
         </w:rPr>
         <w:id w:val="-1056547309"/>
@@ -3196,24 +3197,12 @@
     <w:p>
       <w:pPr>
         <w:pStyle w:val="Heading1"/>
-        <w:rPr>
-          <w:highlight w:val="yellow"/>
-        </w:rPr>
-      </w:pPr>
-      <w:r>
-        <w:rPr>
-          <w:highlight w:val="yellow"/>
-        </w:rPr>
+      </w:pPr>
+      <w:r>
         <w:t>Added Functionality (post submission)</w:t>
       </w:r>
     </w:p>
-    <w:p>
-      <w:pPr>
-        <w:rPr>
-          <w:highlight w:val="yellow"/>
-        </w:rPr>
-      </w:pPr>
-    </w:p>
+    <w:p/>
     <w:p>
       <w:pPr>
         <w:pStyle w:val="ListParagraph"/>
@@ -3224,14 +3213,12 @@
         <w:rPr>
           <w:sz w:val="32"/>
           <w:szCs w:val="32"/>
-          <w:highlight w:val="yellow"/>
-        </w:rPr>
-      </w:pPr>
-      <w:r>
-        <w:rPr>
-          <w:sz w:val="32"/>
-          <w:szCs w:val="32"/>
-          <w:highlight w:val="yellow"/>
+        </w:rPr>
+      </w:pPr>
+      <w:r>
+        <w:rPr>
+          <w:sz w:val="32"/>
+          <w:szCs w:val="32"/>
         </w:rPr>
         <w:t>The ability for the user to change the rate in which the audio plays to allow for easier listening.</w:t>
       </w:r>
@@ -3246,16 +3233,23 @@
         <w:rPr>
           <w:sz w:val="32"/>
           <w:szCs w:val="32"/>
-          <w:highlight w:val="yellow"/>
-        </w:rPr>
-      </w:pPr>
-      <w:r>
-        <w:rPr>
-          <w:sz w:val="32"/>
-          <w:szCs w:val="32"/>
-          <w:highlight w:val="yellow"/>
-        </w:rPr>
-        <w:t>A link to a page on the admin site that contains a survey link. The users can use that link to navigate to a survey to take.</w:t>
+        </w:rPr>
+      </w:pPr>
+      <w:r>
+        <w:rPr>
+          <w:sz w:val="32"/>
+          <w:szCs w:val="32"/>
+        </w:rPr>
+        <w:t>A link to a page on the admin site that contains a survey link. The users can use that link to navigate to a survey</w:t>
+      </w:r>
+      <w:bookmarkStart w:id="12" w:name="_GoBack"/>
+      <w:bookmarkEnd w:id="12"/>
+      <w:r>
+        <w:rPr>
+          <w:sz w:val="32"/>
+          <w:szCs w:val="32"/>
+        </w:rPr>
+        <w:t xml:space="preserve"> to take.</w:t>
       </w:r>
     </w:p>
     <w:p>
@@ -3268,14 +3262,12 @@
         <w:rPr>
           <w:sz w:val="32"/>
           <w:szCs w:val="32"/>
-          <w:highlight w:val="yellow"/>
-        </w:rPr>
-      </w:pPr>
-      <w:r>
-        <w:rPr>
-          <w:sz w:val="32"/>
-          <w:szCs w:val="32"/>
-          <w:highlight w:val="yellow"/>
+        </w:rPr>
+      </w:pPr>
+      <w:r>
+        <w:rPr>
+          <w:sz w:val="32"/>
+          <w:szCs w:val="32"/>
         </w:rPr>
         <w:t>The ability to view a PDF lesson. This lesson contains a pdf file instead of an mp3. This will open the pdf for viewing by the user.</w:t>
       </w:r>
@@ -3291,8 +3283,6 @@
           <w:szCs w:val="32"/>
         </w:rPr>
       </w:pPr>
-      <w:bookmarkStart w:id="12" w:name="_GoBack"/>
-      <w:bookmarkEnd w:id="12"/>
     </w:p>
     <w:p>
       <w:pPr>
@@ -7808,7 +7798,7 @@
 </file>
 
 <file path=customXml/itemProps1.xml><?xml version="1.0" encoding="utf-8"?>
-<ds:datastoreItem xmlns:ds="http://schemas.openxmlformats.org/officeDocument/2006/customXml" ds:itemID="{F0C4D2F2-4AC0-4516-BE54-91947DC47646}">
+<ds:datastoreItem xmlns:ds="http://schemas.openxmlformats.org/officeDocument/2006/customXml" ds:itemID="{79D040CC-7F4A-42C9-9797-8E862FB0B409}">
   <ds:schemaRefs>
     <ds:schemaRef ds:uri="http://schemas.openxmlformats.org/officeDocument/2006/bibliography"/>
   </ds:schemaRefs>

</xml_diff>

<commit_message>
Revert "minor update to poster layout"
This reverts commit 691de19dc5e1cca38e59c7ded5c88765a0909de4.
</commit_message>
<xml_diff>
--- a/Documentations/Group8_SRS.docx
+++ b/Documentations/Group8_SRS.docx
@@ -280,7 +280,6 @@
         <w:rPr>
           <w:rFonts w:eastAsiaTheme="minorHAnsi" w:cs="Times New Roman"/>
           <w:b w:val="0"/>
-          <w:sz w:val="24"/>
           <w:szCs w:val="24"/>
         </w:rPr>
         <w:id w:val="-1056547309"/>
@@ -3197,12 +3196,24 @@
     <w:p>
       <w:pPr>
         <w:pStyle w:val="Heading1"/>
-      </w:pPr>
-      <w:r>
+        <w:rPr>
+          <w:highlight w:val="yellow"/>
+        </w:rPr>
+      </w:pPr>
+      <w:r>
+        <w:rPr>
+          <w:highlight w:val="yellow"/>
+        </w:rPr>
         <w:t>Added Functionality (post submission)</w:t>
       </w:r>
     </w:p>
-    <w:p/>
+    <w:p>
+      <w:pPr>
+        <w:rPr>
+          <w:highlight w:val="yellow"/>
+        </w:rPr>
+      </w:pPr>
+    </w:p>
     <w:p>
       <w:pPr>
         <w:pStyle w:val="ListParagraph"/>
@@ -3213,12 +3224,14 @@
         <w:rPr>
           <w:sz w:val="32"/>
           <w:szCs w:val="32"/>
-        </w:rPr>
-      </w:pPr>
-      <w:r>
-        <w:rPr>
-          <w:sz w:val="32"/>
-          <w:szCs w:val="32"/>
+          <w:highlight w:val="yellow"/>
+        </w:rPr>
+      </w:pPr>
+      <w:r>
+        <w:rPr>
+          <w:sz w:val="32"/>
+          <w:szCs w:val="32"/>
+          <w:highlight w:val="yellow"/>
         </w:rPr>
         <w:t>The ability for the user to change the rate in which the audio plays to allow for easier listening.</w:t>
       </w:r>
@@ -3233,23 +3246,16 @@
         <w:rPr>
           <w:sz w:val="32"/>
           <w:szCs w:val="32"/>
-        </w:rPr>
-      </w:pPr>
-      <w:r>
-        <w:rPr>
-          <w:sz w:val="32"/>
-          <w:szCs w:val="32"/>
-        </w:rPr>
-        <w:t>A link to a page on the admin site that contains a survey link. The users can use that link to navigate to a survey</w:t>
-      </w:r>
-      <w:bookmarkStart w:id="12" w:name="_GoBack"/>
-      <w:bookmarkEnd w:id="12"/>
-      <w:r>
-        <w:rPr>
-          <w:sz w:val="32"/>
-          <w:szCs w:val="32"/>
-        </w:rPr>
-        <w:t xml:space="preserve"> to take.</w:t>
+          <w:highlight w:val="yellow"/>
+        </w:rPr>
+      </w:pPr>
+      <w:r>
+        <w:rPr>
+          <w:sz w:val="32"/>
+          <w:szCs w:val="32"/>
+          <w:highlight w:val="yellow"/>
+        </w:rPr>
+        <w:t>A link to a page on the admin site that contains a survey link. The users can use that link to navigate to a survey to take.</w:t>
       </w:r>
     </w:p>
     <w:p>
@@ -3262,12 +3268,14 @@
         <w:rPr>
           <w:sz w:val="32"/>
           <w:szCs w:val="32"/>
-        </w:rPr>
-      </w:pPr>
-      <w:r>
-        <w:rPr>
-          <w:sz w:val="32"/>
-          <w:szCs w:val="32"/>
+          <w:highlight w:val="yellow"/>
+        </w:rPr>
+      </w:pPr>
+      <w:r>
+        <w:rPr>
+          <w:sz w:val="32"/>
+          <w:szCs w:val="32"/>
+          <w:highlight w:val="yellow"/>
         </w:rPr>
         <w:t>The ability to view a PDF lesson. This lesson contains a pdf file instead of an mp3. This will open the pdf for viewing by the user.</w:t>
       </w:r>
@@ -3283,6 +3291,8 @@
           <w:szCs w:val="32"/>
         </w:rPr>
       </w:pPr>
+      <w:bookmarkStart w:id="12" w:name="_GoBack"/>
+      <w:bookmarkEnd w:id="12"/>
     </w:p>
     <w:p>
       <w:pPr>
@@ -7798,7 +7808,7 @@
 </file>
 
 <file path=customXml/itemProps1.xml><?xml version="1.0" encoding="utf-8"?>
-<ds:datastoreItem xmlns:ds="http://schemas.openxmlformats.org/officeDocument/2006/customXml" ds:itemID="{79D040CC-7F4A-42C9-9797-8E862FB0B409}">
+<ds:datastoreItem xmlns:ds="http://schemas.openxmlformats.org/officeDocument/2006/customXml" ds:itemID="{F0C4D2F2-4AC0-4516-BE54-91947DC47646}">
   <ds:schemaRefs>
     <ds:schemaRef ds:uri="http://schemas.openxmlformats.org/officeDocument/2006/bibliography"/>
   </ds:schemaRefs>

</xml_diff>

<commit_message>
update to poster outline
</commit_message>
<xml_diff>
--- a/Documentations/Group8_SRS.docx
+++ b/Documentations/Group8_SRS.docx
@@ -280,6 +280,7 @@
         <w:rPr>
           <w:rFonts w:eastAsiaTheme="minorHAnsi" w:cs="Times New Roman"/>
           <w:b w:val="0"/>
+          <w:sz w:val="24"/>
           <w:szCs w:val="24"/>
         </w:rPr>
         <w:id w:val="-1056547309"/>
@@ -3196,24 +3197,14 @@
     <w:p>
       <w:pPr>
         <w:pStyle w:val="Heading1"/>
-        <w:rPr>
-          <w:highlight w:val="yellow"/>
-        </w:rPr>
-      </w:pPr>
-      <w:r>
-        <w:rPr>
-          <w:highlight w:val="yellow"/>
-        </w:rPr>
+      </w:pPr>
+      <w:bookmarkStart w:id="12" w:name="_GoBack"/>
+      <w:bookmarkEnd w:id="12"/>
+      <w:r>
         <w:t>Added Functionality (post submission)</w:t>
       </w:r>
     </w:p>
-    <w:p>
-      <w:pPr>
-        <w:rPr>
-          <w:highlight w:val="yellow"/>
-        </w:rPr>
-      </w:pPr>
-    </w:p>
+    <w:p/>
     <w:p>
       <w:pPr>
         <w:pStyle w:val="ListParagraph"/>
@@ -3224,14 +3215,12 @@
         <w:rPr>
           <w:sz w:val="32"/>
           <w:szCs w:val="32"/>
-          <w:highlight w:val="yellow"/>
-        </w:rPr>
-      </w:pPr>
-      <w:r>
-        <w:rPr>
-          <w:sz w:val="32"/>
-          <w:szCs w:val="32"/>
-          <w:highlight w:val="yellow"/>
+        </w:rPr>
+      </w:pPr>
+      <w:r>
+        <w:rPr>
+          <w:sz w:val="32"/>
+          <w:szCs w:val="32"/>
         </w:rPr>
         <w:t>The ability for the user to change the rate in which the audio plays to allow for easier listening.</w:t>
       </w:r>
@@ -3246,14 +3235,12 @@
         <w:rPr>
           <w:sz w:val="32"/>
           <w:szCs w:val="32"/>
-          <w:highlight w:val="yellow"/>
-        </w:rPr>
-      </w:pPr>
-      <w:r>
-        <w:rPr>
-          <w:sz w:val="32"/>
-          <w:szCs w:val="32"/>
-          <w:highlight w:val="yellow"/>
+        </w:rPr>
+      </w:pPr>
+      <w:r>
+        <w:rPr>
+          <w:sz w:val="32"/>
+          <w:szCs w:val="32"/>
         </w:rPr>
         <w:t>A link to a page on the admin site that contains a survey link. The users can use that link to navigate to a survey to take.</w:t>
       </w:r>
@@ -3268,14 +3255,12 @@
         <w:rPr>
           <w:sz w:val="32"/>
           <w:szCs w:val="32"/>
-          <w:highlight w:val="yellow"/>
-        </w:rPr>
-      </w:pPr>
-      <w:r>
-        <w:rPr>
-          <w:sz w:val="32"/>
-          <w:szCs w:val="32"/>
-          <w:highlight w:val="yellow"/>
+        </w:rPr>
+      </w:pPr>
+      <w:r>
+        <w:rPr>
+          <w:sz w:val="32"/>
+          <w:szCs w:val="32"/>
         </w:rPr>
         <w:t>The ability to view a PDF lesson. This lesson contains a pdf file instead of an mp3. This will open the pdf for viewing by the user.</w:t>
       </w:r>
@@ -3291,8 +3276,6 @@
           <w:szCs w:val="32"/>
         </w:rPr>
       </w:pPr>
-      <w:bookmarkStart w:id="12" w:name="_GoBack"/>
-      <w:bookmarkEnd w:id="12"/>
     </w:p>
     <w:p>
       <w:pPr>
@@ -7808,7 +7791,7 @@
 </file>
 
 <file path=customXml/itemProps1.xml><?xml version="1.0" encoding="utf-8"?>
-<ds:datastoreItem xmlns:ds="http://schemas.openxmlformats.org/officeDocument/2006/customXml" ds:itemID="{F0C4D2F2-4AC0-4516-BE54-91947DC47646}">
+<ds:datastoreItem xmlns:ds="http://schemas.openxmlformats.org/officeDocument/2006/customXml" ds:itemID="{33DAB538-38EE-4A12-B9D7-53193E27BF2F}">
   <ds:schemaRefs>
     <ds:schemaRef ds:uri="http://schemas.openxmlformats.org/officeDocument/2006/bibliography"/>
   </ds:schemaRefs>

</xml_diff>